<commit_message>
few addition and changes made
</commit_message>
<xml_diff>
--- a/ADVANCED DATABASE PROJECT.docx
+++ b/ADVANCED DATABASE PROJECT.docx
@@ -937,8 +937,6 @@
         </w:rPr>
         <w:t xml:space="preserve"> stored procedure that demonstrates how to automate complex calculations. You can include additional examples of SQL queries relevant to your specific needs.</w:t>
       </w:r>
-      <w:bookmarkStart w:id="0" w:name="_GoBack"/>
-      <w:bookmarkEnd w:id="0"/>
     </w:p>
     <w:p>
       <w:pPr>
@@ -1194,6 +1192,7 @@
           <w:szCs w:val="24"/>
         </w:rPr>
       </w:pPr>
+      <w:bookmarkStart w:id="0" w:name="_GoBack"/>
       <w:r>
         <w:rPr>
           <w:rFonts w:ascii="Arial" w:eastAsia="Times New Roman" w:hAnsi="Arial" w:cs="Times New Roman"/>
@@ -1209,7 +1208,7 @@
           <wp:inline distT="0" distB="0" distL="0" distR="0">
             <wp:extent cx="5943600" cy="3471545"/>
             <wp:effectExtent l="0" t="0" r="0" b="0"/>
-            <wp:docPr id="1" name="Picture 1"/>
+            <wp:docPr id="2" name="Picture 2"/>
             <wp:cNvGraphicFramePr>
               <a:graphicFrameLocks xmlns:a="http://schemas.openxmlformats.org/drawingml/2006/main" noChangeAspect="1"/>
             </wp:cNvGraphicFramePr>
@@ -1217,7 +1216,7 @@
               <a:graphicData uri="http://schemas.openxmlformats.org/drawingml/2006/picture">
                 <pic:pic xmlns:pic="http://schemas.openxmlformats.org/drawingml/2006/picture">
                   <pic:nvPicPr>
-                    <pic:cNvPr id="1" name="VRM-ER.drawio.png"/>
+                    <pic:cNvPr id="2" name="VRM-ER.png"/>
                     <pic:cNvPicPr/>
                   </pic:nvPicPr>
                   <pic:blipFill>
@@ -1248,6 +1247,7 @@
         </w:drawing>
       </w:r>
     </w:p>
+    <w:bookmarkEnd w:id="0"/>
     <w:p>
       <w:pPr>
         <w:spacing w:before="660" w:after="240" w:line="360" w:lineRule="atLeast"/>
@@ -3403,7 +3403,7 @@
 </file>
 
 <file path=customXml/itemProps1.xml><?xml version="1.0" encoding="utf-8"?>
-<ds:datastoreItem xmlns:ds="http://schemas.openxmlformats.org/officeDocument/2006/customXml" ds:itemID="{FC3523AE-7000-49FB-B762-D7EE8E474062}">
+<ds:datastoreItem xmlns:ds="http://schemas.openxmlformats.org/officeDocument/2006/customXml" ds:itemID="{83438102-CB52-48C1-9D73-8DB9D890165E}">
   <ds:schemaRefs>
     <ds:schemaRef ds:uri="http://schemas.openxmlformats.org/officeDocument/2006/bibliography"/>
   </ds:schemaRefs>

</xml_diff>